<commit_message>
ket thuc do an...
</commit_message>
<xml_diff>
--- a/BaoCao/BAO_CAO_DO_AN_LTHT_VDK.docx
+++ b/BaoCao/BAO_CAO_DO_AN_LTHT_VDK.docx
@@ -47,7 +47,7 @@
             <v:imagedata r:id="rId8" o:title=""/>
             <w10:wrap anchory="page"/>
           </v:shape>
-          <o:OLEObject Type="Embed" ProgID="Word.Picture.8" ShapeID="_x0000_s1028" DrawAspect="Content" ObjectID="_1620995721" r:id="rId9"/>
+          <o:OLEObject Type="Embed" ProgID="Word.Picture.8" ShapeID="_x0000_s1028" DrawAspect="Content" ObjectID="_1621004598" r:id="rId9"/>
         </w:object>
       </w:r>
       <w:r>
@@ -758,23 +758,7 @@
           <w:sz w:val="32"/>
           <w:szCs w:val="32"/>
         </w:rPr>
-        <w:t xml:space="preserve"> </w:t>
-      </w:r>
-      <w:proofErr w:type="spellStart"/>
-      <w:r>
-        <w:rPr>
-          <w:sz w:val="32"/>
-          <w:szCs w:val="32"/>
-        </w:rPr>
-        <w:t>Hà</w:t>
-      </w:r>
-      <w:proofErr w:type="spellEnd"/>
-      <w:r>
-        <w:rPr>
-          <w:sz w:val="32"/>
-          <w:szCs w:val="32"/>
-        </w:rPr>
-        <w:t xml:space="preserve">      </w:t>
+        <w:t xml:space="preserve"> Hà      </w:t>
       </w:r>
       <w:r>
         <w:rPr>
@@ -929,108 +913,76 @@
           <w:tab w:val="left" w:pos="7866"/>
         </w:tabs>
         <w:spacing w:after="120" w:line="348" w:lineRule="auto"/>
+        <w:jc w:val="center"/>
         <w:outlineLvl w:val="0"/>
         <w:rPr>
           <w:rFonts w:ascii="Times New Roman" w:eastAsia="Calibri" w:hAnsi="Times New Roman" w:cs="Times New Roman"/>
           <w:bCs w:val="0"/>
           <w:color w:val="auto"/>
-          <w:sz w:val="26"/>
-          <w:szCs w:val="26"/>
-        </w:rPr>
-      </w:pPr>
+          <w:sz w:val="32"/>
+          <w:szCs w:val="32"/>
+        </w:rPr>
+      </w:pPr>
+      <w:bookmarkStart w:id="1" w:name="_Toc10312396"/>
       <w:r>
         <w:rPr>
           <w:rFonts w:ascii="Times New Roman" w:eastAsia="Calibri" w:hAnsi="Times New Roman" w:cs="Times New Roman"/>
           <w:bCs w:val="0"/>
           <w:color w:val="auto"/>
-          <w:sz w:val="26"/>
-          <w:szCs w:val="26"/>
+          <w:sz w:val="32"/>
+          <w:szCs w:val="32"/>
           <w:lang w:val="vi-VN"/>
         </w:rPr>
         <w:lastRenderedPageBreak/>
-        <w:tab/>
-      </w:r>
+        <w:t xml:space="preserve">BẢNG PHÂN CÔNG </w:t>
+      </w:r>
+      <w:proofErr w:type="spellStart"/>
       <w:r>
         <w:rPr>
           <w:rFonts w:ascii="Times New Roman" w:eastAsia="Calibri" w:hAnsi="Times New Roman" w:cs="Times New Roman"/>
           <w:bCs w:val="0"/>
           <w:color w:val="auto"/>
-          <w:sz w:val="26"/>
-          <w:szCs w:val="26"/>
-          <w:lang w:val="vi-VN"/>
-        </w:rPr>
-        <w:tab/>
-      </w:r>
-      <w:bookmarkStart w:id="1" w:name="_Toc10312396"/>
+          <w:sz w:val="32"/>
+          <w:szCs w:val="32"/>
+          <w:lang w:val="vi-VN"/>
+        </w:rPr>
+        <w:t>CÔNG</w:t>
+      </w:r>
+      <w:proofErr w:type="spellEnd"/>
       <w:r>
         <w:rPr>
           <w:rFonts w:ascii="Times New Roman" w:eastAsia="Calibri" w:hAnsi="Times New Roman" w:cs="Times New Roman"/>
           <w:bCs w:val="0"/>
           <w:color w:val="auto"/>
-          <w:sz w:val="26"/>
-          <w:szCs w:val="26"/>
-          <w:lang w:val="vi-VN"/>
-        </w:rPr>
-        <w:t xml:space="preserve">BẢNG PHÂN CÔNG </w:t>
-      </w:r>
-      <w:proofErr w:type="spellStart"/>
-      <w:r>
-        <w:rPr>
-          <w:rFonts w:ascii="Times New Roman" w:eastAsia="Calibri" w:hAnsi="Times New Roman" w:cs="Times New Roman"/>
-          <w:bCs w:val="0"/>
-          <w:color w:val="auto"/>
-          <w:sz w:val="26"/>
-          <w:szCs w:val="26"/>
-          <w:lang w:val="vi-VN"/>
-        </w:rPr>
-        <w:t>CÔNG</w:t>
-      </w:r>
-      <w:proofErr w:type="spellEnd"/>
-      <w:r>
-        <w:rPr>
-          <w:rFonts w:ascii="Times New Roman" w:eastAsia="Calibri" w:hAnsi="Times New Roman" w:cs="Times New Roman"/>
-          <w:bCs w:val="0"/>
-          <w:color w:val="auto"/>
-          <w:sz w:val="26"/>
-          <w:szCs w:val="26"/>
+          <w:sz w:val="32"/>
+          <w:szCs w:val="32"/>
           <w:lang w:val="vi-VN"/>
         </w:rPr>
         <w:t xml:space="preserve"> VIỆC</w:t>
       </w:r>
       <w:bookmarkEnd w:id="1"/>
-      <w:r>
-        <w:rPr>
-          <w:rFonts w:ascii="Times New Roman" w:eastAsia="Calibri" w:hAnsi="Times New Roman" w:cs="Times New Roman"/>
-          <w:bCs w:val="0"/>
-          <w:color w:val="auto"/>
-          <w:sz w:val="26"/>
-          <w:szCs w:val="26"/>
-          <w:lang w:val="vi-VN"/>
-        </w:rPr>
-        <w:tab/>
-      </w:r>
     </w:p>
     <w:tbl>
       <w:tblPr>
         <w:tblStyle w:val="LiBang"/>
-        <w:tblW w:w="9581" w:type="dxa"/>
+        <w:tblW w:w="9774" w:type="dxa"/>
         <w:tblLayout w:type="fixed"/>
         <w:tblLook w:val="04A0" w:firstRow="1" w:lastRow="0" w:firstColumn="1" w:lastColumn="0" w:noHBand="0" w:noVBand="1"/>
       </w:tblPr>
       <w:tblGrid>
-        <w:gridCol w:w="730"/>
-        <w:gridCol w:w="1538"/>
-        <w:gridCol w:w="900"/>
-        <w:gridCol w:w="3863"/>
-        <w:gridCol w:w="2550"/>
+        <w:gridCol w:w="744"/>
+        <w:gridCol w:w="1569"/>
+        <w:gridCol w:w="918"/>
+        <w:gridCol w:w="3942"/>
+        <w:gridCol w:w="2601"/>
       </w:tblGrid>
       <w:tr>
         <w:trPr>
-          <w:trHeight w:val="457"/>
+          <w:trHeight w:val="453"/>
         </w:trPr>
         <w:tc>
           <w:tcPr>
-            <w:tcW w:w="730" w:type="dxa"/>
+            <w:tcW w:w="744" w:type="dxa"/>
             <w:tcBorders>
               <w:top w:val="single" w:sz="4" w:space="0" w:color="auto"/>
               <w:left w:val="single" w:sz="4" w:space="0" w:color="auto"/>
@@ -1063,7 +1015,7 @@
         </w:tc>
         <w:tc>
           <w:tcPr>
-            <w:tcW w:w="6301" w:type="dxa"/>
+            <w:tcW w:w="6429" w:type="dxa"/>
             <w:gridSpan w:val="3"/>
             <w:tcBorders>
               <w:top w:val="single" w:sz="4" w:space="0" w:color="auto"/>
@@ -1128,7 +1080,7 @@
         </w:tc>
         <w:tc>
           <w:tcPr>
-            <w:tcW w:w="2550" w:type="dxa"/>
+            <w:tcW w:w="2601" w:type="dxa"/>
             <w:tcBorders>
               <w:top w:val="single" w:sz="4" w:space="0" w:color="auto"/>
               <w:left w:val="single" w:sz="4" w:space="0" w:color="auto"/>
@@ -1204,11 +1156,11 @@
       </w:tr>
       <w:tr>
         <w:trPr>
-          <w:trHeight w:val="132"/>
+          <w:trHeight w:val="131"/>
         </w:trPr>
         <w:tc>
           <w:tcPr>
-            <w:tcW w:w="730" w:type="dxa"/>
+            <w:tcW w:w="744" w:type="dxa"/>
             <w:vMerge w:val="restart"/>
             <w:tcBorders>
               <w:top w:val="single" w:sz="4" w:space="0" w:color="auto"/>
@@ -1241,7 +1193,7 @@
         </w:tc>
         <w:tc>
           <w:tcPr>
-            <w:tcW w:w="6301" w:type="dxa"/>
+            <w:tcW w:w="6429" w:type="dxa"/>
             <w:gridSpan w:val="3"/>
             <w:tcBorders>
               <w:top w:val="single" w:sz="4" w:space="0" w:color="auto"/>
@@ -1391,7 +1343,7 @@
         </w:tc>
         <w:tc>
           <w:tcPr>
-            <w:tcW w:w="2550" w:type="dxa"/>
+            <w:tcW w:w="2601" w:type="dxa"/>
             <w:vMerge w:val="restart"/>
             <w:tcBorders>
               <w:top w:val="single" w:sz="4" w:space="0" w:color="auto"/>
@@ -1454,11 +1406,11 @@
       </w:tr>
       <w:tr>
         <w:trPr>
-          <w:trHeight w:val="132"/>
+          <w:trHeight w:val="131"/>
         </w:trPr>
         <w:tc>
           <w:tcPr>
-            <w:tcW w:w="730" w:type="dxa"/>
+            <w:tcW w:w="744" w:type="dxa"/>
             <w:vMerge/>
             <w:tcBorders>
               <w:top w:val="single" w:sz="4" w:space="0" w:color="auto"/>
@@ -1483,7 +1435,7 @@
         </w:tc>
         <w:tc>
           <w:tcPr>
-            <w:tcW w:w="6301" w:type="dxa"/>
+            <w:tcW w:w="6429" w:type="dxa"/>
             <w:gridSpan w:val="3"/>
             <w:tcBorders>
               <w:top w:val="single" w:sz="4" w:space="0" w:color="auto"/>
@@ -1661,7 +1613,7 @@
         </w:tc>
         <w:tc>
           <w:tcPr>
-            <w:tcW w:w="2550" w:type="dxa"/>
+            <w:tcW w:w="2601" w:type="dxa"/>
             <w:vMerge/>
             <w:tcBorders>
               <w:top w:val="single" w:sz="4" w:space="0" w:color="auto"/>
@@ -1687,11 +1639,11 @@
       </w:tr>
       <w:tr>
         <w:trPr>
-          <w:trHeight w:val="132"/>
+          <w:trHeight w:val="131"/>
         </w:trPr>
         <w:tc>
           <w:tcPr>
-            <w:tcW w:w="730" w:type="dxa"/>
+            <w:tcW w:w="744" w:type="dxa"/>
             <w:vMerge/>
             <w:tcBorders>
               <w:top w:val="single" w:sz="4" w:space="0" w:color="auto"/>
@@ -1716,7 +1668,7 @@
         </w:tc>
         <w:tc>
           <w:tcPr>
-            <w:tcW w:w="6301" w:type="dxa"/>
+            <w:tcW w:w="6429" w:type="dxa"/>
             <w:gridSpan w:val="3"/>
             <w:tcBorders>
               <w:top w:val="single" w:sz="4" w:space="0" w:color="auto"/>
@@ -1884,7 +1836,7 @@
         </w:tc>
         <w:tc>
           <w:tcPr>
-            <w:tcW w:w="2550" w:type="dxa"/>
+            <w:tcW w:w="2601" w:type="dxa"/>
             <w:vMerge/>
             <w:tcBorders>
               <w:top w:val="single" w:sz="4" w:space="0" w:color="auto"/>
@@ -1910,11 +1862,11 @@
       </w:tr>
       <w:tr>
         <w:trPr>
-          <w:trHeight w:val="676"/>
+          <w:trHeight w:val="671"/>
         </w:trPr>
         <w:tc>
           <w:tcPr>
-            <w:tcW w:w="730" w:type="dxa"/>
+            <w:tcW w:w="744" w:type="dxa"/>
             <w:vMerge w:val="restart"/>
             <w:tcBorders>
               <w:top w:val="single" w:sz="4" w:space="0" w:color="auto"/>
@@ -1947,7 +1899,7 @@
         </w:tc>
         <w:tc>
           <w:tcPr>
-            <w:tcW w:w="1538" w:type="dxa"/>
+            <w:tcW w:w="1569" w:type="dxa"/>
             <w:vMerge w:val="restart"/>
             <w:tcBorders>
               <w:top w:val="single" w:sz="4" w:space="0" w:color="auto"/>
@@ -2039,7 +1991,7 @@
         </w:tc>
         <w:tc>
           <w:tcPr>
-            <w:tcW w:w="900" w:type="dxa"/>
+            <w:tcW w:w="918" w:type="dxa"/>
             <w:vMerge w:val="restart"/>
             <w:tcBorders>
               <w:top w:val="single" w:sz="4" w:space="0" w:color="auto"/>
@@ -2199,7 +2151,7 @@
         </w:tc>
         <w:tc>
           <w:tcPr>
-            <w:tcW w:w="3863" w:type="dxa"/>
+            <w:tcW w:w="3941" w:type="dxa"/>
             <w:tcBorders>
               <w:top w:val="single" w:sz="4" w:space="0" w:color="auto"/>
               <w:left w:val="single" w:sz="4" w:space="0" w:color="auto"/>
@@ -2309,7 +2261,7 @@
         </w:tc>
         <w:tc>
           <w:tcPr>
-            <w:tcW w:w="2550" w:type="dxa"/>
+            <w:tcW w:w="2601" w:type="dxa"/>
             <w:vMerge w:val="restart"/>
             <w:tcBorders>
               <w:top w:val="single" w:sz="4" w:space="0" w:color="auto"/>
@@ -2395,11 +2347,11 @@
       </w:tr>
       <w:tr>
         <w:trPr>
-          <w:trHeight w:val="676"/>
+          <w:trHeight w:val="671"/>
         </w:trPr>
         <w:tc>
           <w:tcPr>
-            <w:tcW w:w="730" w:type="dxa"/>
+            <w:tcW w:w="744" w:type="dxa"/>
             <w:vMerge/>
             <w:tcBorders>
               <w:top w:val="single" w:sz="4" w:space="0" w:color="auto"/>
@@ -2424,7 +2376,7 @@
         </w:tc>
         <w:tc>
           <w:tcPr>
-            <w:tcW w:w="1538" w:type="dxa"/>
+            <w:tcW w:w="1569" w:type="dxa"/>
             <w:vMerge/>
             <w:tcBorders>
               <w:top w:val="single" w:sz="4" w:space="0" w:color="auto"/>
@@ -2449,7 +2401,7 @@
         </w:tc>
         <w:tc>
           <w:tcPr>
-            <w:tcW w:w="900" w:type="dxa"/>
+            <w:tcW w:w="918" w:type="dxa"/>
             <w:vMerge/>
             <w:tcBorders>
               <w:top w:val="single" w:sz="4" w:space="0" w:color="auto"/>
@@ -2474,7 +2426,7 @@
         </w:tc>
         <w:tc>
           <w:tcPr>
-            <w:tcW w:w="3863" w:type="dxa"/>
+            <w:tcW w:w="3941" w:type="dxa"/>
             <w:tcBorders>
               <w:top w:val="single" w:sz="4" w:space="0" w:color="auto"/>
               <w:left w:val="single" w:sz="4" w:space="0" w:color="auto"/>
@@ -2618,7 +2570,7 @@
         </w:tc>
         <w:tc>
           <w:tcPr>
-            <w:tcW w:w="2550" w:type="dxa"/>
+            <w:tcW w:w="2601" w:type="dxa"/>
             <w:vMerge/>
             <w:tcBorders>
               <w:top w:val="single" w:sz="4" w:space="0" w:color="auto"/>
@@ -2644,11 +2596,11 @@
       </w:tr>
       <w:tr>
         <w:trPr>
-          <w:trHeight w:val="676"/>
+          <w:trHeight w:val="671"/>
         </w:trPr>
         <w:tc>
           <w:tcPr>
-            <w:tcW w:w="730" w:type="dxa"/>
+            <w:tcW w:w="744" w:type="dxa"/>
             <w:vMerge/>
             <w:tcBorders>
               <w:top w:val="single" w:sz="4" w:space="0" w:color="auto"/>
@@ -2673,7 +2625,7 @@
         </w:tc>
         <w:tc>
           <w:tcPr>
-            <w:tcW w:w="1538" w:type="dxa"/>
+            <w:tcW w:w="1569" w:type="dxa"/>
             <w:vMerge/>
             <w:tcBorders>
               <w:top w:val="single" w:sz="4" w:space="0" w:color="auto"/>
@@ -2698,7 +2650,7 @@
         </w:tc>
         <w:tc>
           <w:tcPr>
-            <w:tcW w:w="900" w:type="dxa"/>
+            <w:tcW w:w="918" w:type="dxa"/>
             <w:vMerge/>
             <w:tcBorders>
               <w:top w:val="single" w:sz="4" w:space="0" w:color="auto"/>
@@ -2723,7 +2675,7 @@
         </w:tc>
         <w:tc>
           <w:tcPr>
-            <w:tcW w:w="3863" w:type="dxa"/>
+            <w:tcW w:w="3941" w:type="dxa"/>
             <w:tcBorders>
               <w:top w:val="single" w:sz="4" w:space="0" w:color="auto"/>
               <w:left w:val="single" w:sz="4" w:space="0" w:color="auto"/>
@@ -2835,7 +2787,7 @@
         </w:tc>
         <w:tc>
           <w:tcPr>
-            <w:tcW w:w="2550" w:type="dxa"/>
+            <w:tcW w:w="2601" w:type="dxa"/>
             <w:vMerge/>
             <w:tcBorders>
               <w:top w:val="single" w:sz="4" w:space="0" w:color="auto"/>
@@ -2861,11 +2813,11 @@
       </w:tr>
       <w:tr>
         <w:trPr>
-          <w:trHeight w:val="405"/>
+          <w:trHeight w:val="402"/>
         </w:trPr>
         <w:tc>
           <w:tcPr>
-            <w:tcW w:w="730" w:type="dxa"/>
+            <w:tcW w:w="744" w:type="dxa"/>
             <w:vMerge/>
             <w:tcBorders>
               <w:top w:val="single" w:sz="4" w:space="0" w:color="auto"/>
@@ -2890,7 +2842,7 @@
         </w:tc>
         <w:tc>
           <w:tcPr>
-            <w:tcW w:w="1538" w:type="dxa"/>
+            <w:tcW w:w="1569" w:type="dxa"/>
             <w:vMerge/>
             <w:tcBorders>
               <w:top w:val="single" w:sz="4" w:space="0" w:color="auto"/>
@@ -2915,7 +2867,7 @@
         </w:tc>
         <w:tc>
           <w:tcPr>
-            <w:tcW w:w="900" w:type="dxa"/>
+            <w:tcW w:w="918" w:type="dxa"/>
             <w:vMerge w:val="restart"/>
             <w:tcBorders>
               <w:top w:val="single" w:sz="4" w:space="0" w:color="auto"/>
@@ -2986,7 +2938,7 @@
         </w:tc>
         <w:tc>
           <w:tcPr>
-            <w:tcW w:w="3863" w:type="dxa"/>
+            <w:tcW w:w="3941" w:type="dxa"/>
             <w:tcBorders>
               <w:top w:val="single" w:sz="4" w:space="0" w:color="auto"/>
               <w:left w:val="single" w:sz="4" w:space="0" w:color="auto"/>
@@ -3159,7 +3111,7 @@
         </w:tc>
         <w:tc>
           <w:tcPr>
-            <w:tcW w:w="2550" w:type="dxa"/>
+            <w:tcW w:w="2601" w:type="dxa"/>
             <w:vMerge w:val="restart"/>
             <w:tcBorders>
               <w:top w:val="single" w:sz="4" w:space="0" w:color="auto"/>
@@ -3225,11 +3177,11 @@
       </w:tr>
       <w:tr>
         <w:trPr>
-          <w:trHeight w:val="405"/>
+          <w:trHeight w:val="402"/>
         </w:trPr>
         <w:tc>
           <w:tcPr>
-            <w:tcW w:w="730" w:type="dxa"/>
+            <w:tcW w:w="744" w:type="dxa"/>
             <w:vMerge/>
             <w:tcBorders>
               <w:top w:val="single" w:sz="4" w:space="0" w:color="auto"/>
@@ -3254,7 +3206,7 @@
         </w:tc>
         <w:tc>
           <w:tcPr>
-            <w:tcW w:w="1538" w:type="dxa"/>
+            <w:tcW w:w="1569" w:type="dxa"/>
             <w:vMerge/>
             <w:tcBorders>
               <w:top w:val="single" w:sz="4" w:space="0" w:color="auto"/>
@@ -3279,7 +3231,7 @@
         </w:tc>
         <w:tc>
           <w:tcPr>
-            <w:tcW w:w="900" w:type="dxa"/>
+            <w:tcW w:w="918" w:type="dxa"/>
             <w:vMerge/>
             <w:tcBorders>
               <w:top w:val="single" w:sz="4" w:space="0" w:color="auto"/>
@@ -3304,7 +3256,7 @@
         </w:tc>
         <w:tc>
           <w:tcPr>
-            <w:tcW w:w="3863" w:type="dxa"/>
+            <w:tcW w:w="3941" w:type="dxa"/>
             <w:tcBorders>
               <w:top w:val="single" w:sz="4" w:space="0" w:color="auto"/>
               <w:left w:val="single" w:sz="4" w:space="0" w:color="auto"/>
@@ -3389,7 +3341,7 @@
         </w:tc>
         <w:tc>
           <w:tcPr>
-            <w:tcW w:w="2550" w:type="dxa"/>
+            <w:tcW w:w="2601" w:type="dxa"/>
             <w:vMerge/>
             <w:tcBorders>
               <w:top w:val="single" w:sz="4" w:space="0" w:color="auto"/>
@@ -3415,11 +3367,11 @@
       </w:tr>
       <w:tr>
         <w:trPr>
-          <w:trHeight w:val="405"/>
+          <w:trHeight w:val="402"/>
         </w:trPr>
         <w:tc>
           <w:tcPr>
-            <w:tcW w:w="730" w:type="dxa"/>
+            <w:tcW w:w="744" w:type="dxa"/>
             <w:vMerge/>
             <w:tcBorders>
               <w:top w:val="single" w:sz="4" w:space="0" w:color="auto"/>
@@ -3444,7 +3396,7 @@
         </w:tc>
         <w:tc>
           <w:tcPr>
-            <w:tcW w:w="1538" w:type="dxa"/>
+            <w:tcW w:w="1569" w:type="dxa"/>
             <w:vMerge/>
             <w:tcBorders>
               <w:top w:val="single" w:sz="4" w:space="0" w:color="auto"/>
@@ -3469,7 +3421,7 @@
         </w:tc>
         <w:tc>
           <w:tcPr>
-            <w:tcW w:w="900" w:type="dxa"/>
+            <w:tcW w:w="918" w:type="dxa"/>
             <w:vMerge/>
             <w:tcBorders>
               <w:top w:val="single" w:sz="4" w:space="0" w:color="auto"/>
@@ -3494,7 +3446,7 @@
         </w:tc>
         <w:tc>
           <w:tcPr>
-            <w:tcW w:w="3863" w:type="dxa"/>
+            <w:tcW w:w="3941" w:type="dxa"/>
             <w:tcBorders>
               <w:top w:val="single" w:sz="4" w:space="0" w:color="auto"/>
               <w:left w:val="single" w:sz="4" w:space="0" w:color="auto"/>
@@ -3579,7 +3531,7 @@
         </w:tc>
         <w:tc>
           <w:tcPr>
-            <w:tcW w:w="2550" w:type="dxa"/>
+            <w:tcW w:w="2601" w:type="dxa"/>
             <w:vMerge/>
             <w:tcBorders>
               <w:top w:val="single" w:sz="4" w:space="0" w:color="auto"/>
@@ -3605,11 +3557,11 @@
       </w:tr>
       <w:tr>
         <w:trPr>
-          <w:trHeight w:val="931"/>
+          <w:trHeight w:val="924"/>
         </w:trPr>
         <w:tc>
           <w:tcPr>
-            <w:tcW w:w="730" w:type="dxa"/>
+            <w:tcW w:w="744" w:type="dxa"/>
             <w:vMerge w:val="restart"/>
             <w:tcBorders>
               <w:top w:val="single" w:sz="4" w:space="0" w:color="auto"/>
@@ -3638,7 +3590,7 @@
         </w:tc>
         <w:tc>
           <w:tcPr>
-            <w:tcW w:w="2438" w:type="dxa"/>
+            <w:tcW w:w="2487" w:type="dxa"/>
             <w:gridSpan w:val="2"/>
             <w:vMerge w:val="restart"/>
             <w:tcBorders>
@@ -3760,7 +3712,7 @@
         </w:tc>
         <w:tc>
           <w:tcPr>
-            <w:tcW w:w="3863" w:type="dxa"/>
+            <w:tcW w:w="3941" w:type="dxa"/>
             <w:tcBorders>
               <w:top w:val="single" w:sz="4" w:space="0" w:color="auto"/>
               <w:left w:val="single" w:sz="4" w:space="0" w:color="auto"/>
@@ -3887,7 +3839,7 @@
         </w:tc>
         <w:tc>
           <w:tcPr>
-            <w:tcW w:w="2550" w:type="dxa"/>
+            <w:tcW w:w="2601" w:type="dxa"/>
             <w:vMerge w:val="restart"/>
             <w:tcBorders>
               <w:top w:val="single" w:sz="4" w:space="0" w:color="auto"/>
@@ -3959,11 +3911,11 @@
       </w:tr>
       <w:tr>
         <w:trPr>
-          <w:trHeight w:val="786"/>
+          <w:trHeight w:val="780"/>
         </w:trPr>
         <w:tc>
           <w:tcPr>
-            <w:tcW w:w="730" w:type="dxa"/>
+            <w:tcW w:w="744" w:type="dxa"/>
             <w:vMerge/>
             <w:tcBorders>
               <w:top w:val="single" w:sz="4" w:space="0" w:color="auto"/>
@@ -3986,7 +3938,7 @@
         </w:tc>
         <w:tc>
           <w:tcPr>
-            <w:tcW w:w="2438" w:type="dxa"/>
+            <w:tcW w:w="2487" w:type="dxa"/>
             <w:gridSpan w:val="2"/>
             <w:vMerge/>
             <w:tcBorders>
@@ -4008,7 +3960,7 @@
         </w:tc>
         <w:tc>
           <w:tcPr>
-            <w:tcW w:w="3863" w:type="dxa"/>
+            <w:tcW w:w="3941" w:type="dxa"/>
             <w:tcBorders>
               <w:top w:val="single" w:sz="4" w:space="0" w:color="auto"/>
               <w:left w:val="single" w:sz="4" w:space="0" w:color="auto"/>
@@ -4105,7 +4057,7 @@
         </w:tc>
         <w:tc>
           <w:tcPr>
-            <w:tcW w:w="2550" w:type="dxa"/>
+            <w:tcW w:w="2601" w:type="dxa"/>
             <w:vMerge/>
             <w:tcBorders>
               <w:top w:val="single" w:sz="4" w:space="0" w:color="auto"/>
@@ -4129,11 +4081,11 @@
       </w:tr>
       <w:tr>
         <w:trPr>
-          <w:trHeight w:val="532"/>
+          <w:trHeight w:val="528"/>
         </w:trPr>
         <w:tc>
           <w:tcPr>
-            <w:tcW w:w="730" w:type="dxa"/>
+            <w:tcW w:w="744" w:type="dxa"/>
             <w:vMerge w:val="restart"/>
             <w:tcBorders>
               <w:top w:val="single" w:sz="4" w:space="0" w:color="auto"/>
@@ -4164,7 +4116,7 @@
         </w:tc>
         <w:tc>
           <w:tcPr>
-            <w:tcW w:w="2438" w:type="dxa"/>
+            <w:tcW w:w="2487" w:type="dxa"/>
             <w:gridSpan w:val="2"/>
             <w:vMerge w:val="restart"/>
             <w:tcBorders>
@@ -4261,7 +4213,7 @@
         </w:tc>
         <w:tc>
           <w:tcPr>
-            <w:tcW w:w="3863" w:type="dxa"/>
+            <w:tcW w:w="3941" w:type="dxa"/>
             <w:tcBorders>
               <w:top w:val="single" w:sz="4" w:space="0" w:color="auto"/>
               <w:left w:val="single" w:sz="4" w:space="0" w:color="auto"/>
@@ -4348,7 +4300,7 @@
         </w:tc>
         <w:tc>
           <w:tcPr>
-            <w:tcW w:w="2550" w:type="dxa"/>
+            <w:tcW w:w="2601" w:type="dxa"/>
             <w:vMerge w:val="restart"/>
             <w:tcBorders>
               <w:top w:val="single" w:sz="4" w:space="0" w:color="auto"/>
@@ -4420,11 +4372,11 @@
       </w:tr>
       <w:tr>
         <w:trPr>
-          <w:trHeight w:val="438"/>
+          <w:trHeight w:val="692"/>
         </w:trPr>
         <w:tc>
           <w:tcPr>
-            <w:tcW w:w="730" w:type="dxa"/>
+            <w:tcW w:w="744" w:type="dxa"/>
             <w:vMerge/>
             <w:tcBorders>
               <w:top w:val="single" w:sz="4" w:space="0" w:color="auto"/>
@@ -4447,7 +4399,7 @@
         </w:tc>
         <w:tc>
           <w:tcPr>
-            <w:tcW w:w="2438" w:type="dxa"/>
+            <w:tcW w:w="2487" w:type="dxa"/>
             <w:gridSpan w:val="2"/>
             <w:vMerge/>
             <w:tcBorders>
@@ -4471,7 +4423,7 @@
         </w:tc>
         <w:tc>
           <w:tcPr>
-            <w:tcW w:w="3863" w:type="dxa"/>
+            <w:tcW w:w="3941" w:type="dxa"/>
             <w:tcBorders>
               <w:top w:val="single" w:sz="4" w:space="0" w:color="auto"/>
               <w:left w:val="single" w:sz="4" w:space="0" w:color="auto"/>
@@ -4547,7 +4499,7 @@
         </w:tc>
         <w:tc>
           <w:tcPr>
-            <w:tcW w:w="2550" w:type="dxa"/>
+            <w:tcW w:w="2601" w:type="dxa"/>
             <w:vMerge/>
             <w:tcBorders>
               <w:top w:val="single" w:sz="4" w:space="0" w:color="auto"/>
@@ -4571,11 +4523,11 @@
       </w:tr>
       <w:tr>
         <w:trPr>
-          <w:trHeight w:val="562"/>
+          <w:trHeight w:val="558"/>
         </w:trPr>
         <w:tc>
           <w:tcPr>
-            <w:tcW w:w="730" w:type="dxa"/>
+            <w:tcW w:w="744" w:type="dxa"/>
             <w:vMerge w:val="restart"/>
             <w:tcBorders>
               <w:top w:val="single" w:sz="4" w:space="0" w:color="auto"/>
@@ -4608,7 +4560,7 @@
         </w:tc>
         <w:tc>
           <w:tcPr>
-            <w:tcW w:w="2438" w:type="dxa"/>
+            <w:tcW w:w="2487" w:type="dxa"/>
             <w:gridSpan w:val="2"/>
             <w:vMerge w:val="restart"/>
             <w:tcBorders>
@@ -4663,7 +4615,7 @@
         </w:tc>
         <w:tc>
           <w:tcPr>
-            <w:tcW w:w="3863" w:type="dxa"/>
+            <w:tcW w:w="3941" w:type="dxa"/>
             <w:tcBorders>
               <w:top w:val="single" w:sz="4" w:space="0" w:color="auto"/>
               <w:left w:val="single" w:sz="4" w:space="0" w:color="auto"/>
@@ -4733,7 +4685,7 @@
         </w:tc>
         <w:tc>
           <w:tcPr>
-            <w:tcW w:w="2550" w:type="dxa"/>
+            <w:tcW w:w="2601" w:type="dxa"/>
             <w:vMerge w:val="restart"/>
             <w:tcBorders>
               <w:top w:val="single" w:sz="4" w:space="0" w:color="auto"/>
@@ -4799,11 +4751,11 @@
       </w:tr>
       <w:tr>
         <w:trPr>
-          <w:trHeight w:val="103"/>
+          <w:trHeight w:val="102"/>
         </w:trPr>
         <w:tc>
           <w:tcPr>
-            <w:tcW w:w="730" w:type="dxa"/>
+            <w:tcW w:w="744" w:type="dxa"/>
             <w:vMerge/>
             <w:tcBorders>
               <w:top w:val="single" w:sz="4" w:space="0" w:color="auto"/>
@@ -4828,7 +4780,7 @@
         </w:tc>
         <w:tc>
           <w:tcPr>
-            <w:tcW w:w="2438" w:type="dxa"/>
+            <w:tcW w:w="2487" w:type="dxa"/>
             <w:gridSpan w:val="2"/>
             <w:vMerge/>
             <w:tcBorders>
@@ -4854,7 +4806,7 @@
         </w:tc>
         <w:tc>
           <w:tcPr>
-            <w:tcW w:w="3863" w:type="dxa"/>
+            <w:tcW w:w="3941" w:type="dxa"/>
             <w:tcBorders>
               <w:top w:val="single" w:sz="4" w:space="0" w:color="auto"/>
               <w:left w:val="single" w:sz="4" w:space="0" w:color="auto"/>
@@ -4924,7 +4876,7 @@
         </w:tc>
         <w:tc>
           <w:tcPr>
-            <w:tcW w:w="2550" w:type="dxa"/>
+            <w:tcW w:w="2601" w:type="dxa"/>
             <w:vMerge/>
             <w:tcBorders>
               <w:top w:val="single" w:sz="4" w:space="0" w:color="auto"/>
@@ -4950,11 +4902,11 @@
       </w:tr>
       <w:tr>
         <w:trPr>
-          <w:trHeight w:val="603"/>
+          <w:trHeight w:val="598"/>
         </w:trPr>
         <w:tc>
           <w:tcPr>
-            <w:tcW w:w="730" w:type="dxa"/>
+            <w:tcW w:w="744" w:type="dxa"/>
             <w:vMerge/>
             <w:tcBorders>
               <w:top w:val="single" w:sz="4" w:space="0" w:color="auto"/>
@@ -4979,7 +4931,7 @@
         </w:tc>
         <w:tc>
           <w:tcPr>
-            <w:tcW w:w="2438" w:type="dxa"/>
+            <w:tcW w:w="2487" w:type="dxa"/>
             <w:gridSpan w:val="2"/>
             <w:vMerge/>
             <w:tcBorders>
@@ -5005,7 +4957,7 @@
         </w:tc>
         <w:tc>
           <w:tcPr>
-            <w:tcW w:w="3863" w:type="dxa"/>
+            <w:tcW w:w="3941" w:type="dxa"/>
             <w:tcBorders>
               <w:top w:val="single" w:sz="4" w:space="0" w:color="auto"/>
               <w:left w:val="single" w:sz="4" w:space="0" w:color="auto"/>
@@ -5118,7 +5070,7 @@
         </w:tc>
         <w:tc>
           <w:tcPr>
-            <w:tcW w:w="2550" w:type="dxa"/>
+            <w:tcW w:w="2601" w:type="dxa"/>
             <w:vMerge/>
             <w:tcBorders>
               <w:top w:val="single" w:sz="4" w:space="0" w:color="auto"/>
@@ -5144,11 +5096,11 @@
       </w:tr>
       <w:tr>
         <w:trPr>
-          <w:trHeight w:val="446"/>
+          <w:trHeight w:val="442"/>
         </w:trPr>
         <w:tc>
           <w:tcPr>
-            <w:tcW w:w="730" w:type="dxa"/>
+            <w:tcW w:w="744" w:type="dxa"/>
             <w:tcBorders>
               <w:top w:val="single" w:sz="4" w:space="0" w:color="auto"/>
               <w:left w:val="single" w:sz="4" w:space="0" w:color="auto"/>
@@ -5176,7 +5128,7 @@
         </w:tc>
         <w:tc>
           <w:tcPr>
-            <w:tcW w:w="2438" w:type="dxa"/>
+            <w:tcW w:w="2487" w:type="dxa"/>
             <w:gridSpan w:val="2"/>
             <w:tcBorders>
               <w:top w:val="single" w:sz="4" w:space="0" w:color="auto"/>
@@ -5219,7 +5171,7 @@
         </w:tc>
         <w:tc>
           <w:tcPr>
-            <w:tcW w:w="3863" w:type="dxa"/>
+            <w:tcW w:w="3941" w:type="dxa"/>
             <w:tcBorders>
               <w:top w:val="single" w:sz="4" w:space="0" w:color="auto"/>
               <w:left w:val="single" w:sz="4" w:space="0" w:color="auto"/>
@@ -5289,7 +5241,7 @@
         </w:tc>
         <w:tc>
           <w:tcPr>
-            <w:tcW w:w="2550" w:type="dxa"/>
+            <w:tcW w:w="2601" w:type="dxa"/>
             <w:tcBorders>
               <w:top w:val="single" w:sz="4" w:space="0" w:color="auto"/>
               <w:left w:val="single" w:sz="4" w:space="0" w:color="auto"/>
@@ -5353,11 +5305,11 @@
       </w:tr>
       <w:tr>
         <w:trPr>
-          <w:trHeight w:val="446"/>
+          <w:trHeight w:val="442"/>
         </w:trPr>
         <w:tc>
           <w:tcPr>
-            <w:tcW w:w="730" w:type="dxa"/>
+            <w:tcW w:w="744" w:type="dxa"/>
             <w:tcBorders>
               <w:top w:val="single" w:sz="4" w:space="0" w:color="auto"/>
               <w:left w:val="single" w:sz="4" w:space="0" w:color="auto"/>
@@ -5380,14 +5332,13 @@
                 <w:bCs/>
                 <w:szCs w:val="26"/>
               </w:rPr>
-              <w:lastRenderedPageBreak/>
               <w:t>8</w:t>
             </w:r>
           </w:p>
         </w:tc>
         <w:tc>
           <w:tcPr>
-            <w:tcW w:w="6301" w:type="dxa"/>
+            <w:tcW w:w="6429" w:type="dxa"/>
             <w:gridSpan w:val="3"/>
             <w:tcBorders>
               <w:top w:val="single" w:sz="4" w:space="0" w:color="auto"/>
@@ -5468,7 +5419,7 @@
         </w:tc>
         <w:tc>
           <w:tcPr>
-            <w:tcW w:w="2550" w:type="dxa"/>
+            <w:tcW w:w="2601" w:type="dxa"/>
             <w:tcBorders>
               <w:top w:val="single" w:sz="4" w:space="0" w:color="auto"/>
               <w:left w:val="single" w:sz="4" w:space="0" w:color="auto"/>
@@ -5536,6 +5487,7 @@
           <w:szCs w:val="26"/>
           <w:lang w:val="vi-VN"/>
         </w:rPr>
+        <w:lastRenderedPageBreak/>
         <w:t>LỜI MỞ ĐẦU</w:t>
       </w:r>
       <w:bookmarkEnd w:id="11"/>
@@ -12491,13 +12443,6 @@
     </w:p>
     <w:p>
       <w:pPr>
-        <w:rPr>
-          <w:lang w:val="vi-VN"/>
-        </w:rPr>
-      </w:pPr>
-    </w:p>
-    <w:p>
-      <w:pPr>
         <w:pStyle w:val="u1"/>
         <w:spacing w:line="360" w:lineRule="auto"/>
         <w:jc w:val="center"/>
@@ -12512,6 +12457,7 @@
           <w:rFonts w:cs="Times New Roman"/>
           <w:lang w:val="vi-VN"/>
         </w:rPr>
+        <w:lastRenderedPageBreak/>
         <w:t>TÓM TẮT ĐỒ ÁN</w:t>
       </w:r>
       <w:bookmarkEnd w:id="12"/>
@@ -14660,25 +14606,6 @@
     </w:p>
     <w:p>
       <w:pPr>
-        <w:pStyle w:val="oancuaDanhsach"/>
-        <w:spacing w:line="360" w:lineRule="auto"/>
-        <w:rPr>
-          <w:szCs w:val="26"/>
-        </w:rPr>
-      </w:pPr>
-    </w:p>
-    <w:p>
-      <w:pPr>
-        <w:pStyle w:val="oancuaDanhsach"/>
-        <w:spacing w:line="360" w:lineRule="auto"/>
-        <w:rPr>
-          <w:szCs w:val="26"/>
-        </w:rPr>
-      </w:pPr>
-    </w:p>
-    <w:p>
-      <w:pPr>
-        <w:pStyle w:val="oancuaDanhsach"/>
         <w:spacing w:line="360" w:lineRule="auto"/>
         <w:rPr>
           <w:szCs w:val="26"/>
@@ -14692,8 +14619,6 @@
         <w:jc w:val="center"/>
         <w:rPr>
           <w:rFonts w:cs="Times New Roman"/>
-          <w:sz w:val="26"/>
-          <w:szCs w:val="26"/>
           <w:lang w:val="vi-VN"/>
         </w:rPr>
       </w:pPr>
@@ -14705,10 +14630,9 @@
       <w:r>
         <w:rPr>
           <w:rFonts w:cs="Times New Roman"/>
-          <w:sz w:val="26"/>
-          <w:szCs w:val="26"/>
-          <w:lang w:val="vi-VN"/>
-        </w:rPr>
+          <w:lang w:val="vi-VN"/>
+        </w:rPr>
+        <w:lastRenderedPageBreak/>
         <w:t>DANH MỤC HÌNH VẼ</w:t>
       </w:r>
       <w:bookmarkEnd w:id="17"/>
@@ -14739,7 +14663,21 @@
           <w:szCs w:val="26"/>
           <w:lang w:val="vi-VN"/>
         </w:rPr>
-        <w:t xml:space="preserve"> 1.4.1 – Mô </w:t>
+        <w:t xml:space="preserve"> 1.</w:t>
+      </w:r>
+      <w:r>
+        <w:rPr>
+          <w:szCs w:val="26"/>
+          <w:lang w:val="vi-VN"/>
+        </w:rPr>
+        <w:t>5</w:t>
+      </w:r>
+      <w:r>
+        <w:rPr>
+          <w:szCs w:val="26"/>
+          <w:lang w:val="vi-VN"/>
+        </w:rPr>
+        <w:t xml:space="preserve">.1 – Mô </w:t>
       </w:r>
       <w:proofErr w:type="spellStart"/>
       <w:r>
@@ -14844,7 +14782,21 @@
           <w:szCs w:val="26"/>
           <w:lang w:val="vi-VN"/>
         </w:rPr>
-        <w:t xml:space="preserve"> 1.4.2 – Sơ </w:t>
+        <w:t xml:space="preserve"> 1.</w:t>
+      </w:r>
+      <w:r>
+        <w:rPr>
+          <w:szCs w:val="26"/>
+          <w:lang w:val="vi-VN"/>
+        </w:rPr>
+        <w:t>5</w:t>
+      </w:r>
+      <w:r>
+        <w:rPr>
+          <w:szCs w:val="26"/>
+          <w:lang w:val="vi-VN"/>
+        </w:rPr>
+        <w:t xml:space="preserve">.2 – Sơ </w:t>
       </w:r>
       <w:proofErr w:type="spellStart"/>
       <w:r>
@@ -15011,7 +14963,21 @@
           <w:szCs w:val="26"/>
           <w:lang w:val="vi-VN"/>
         </w:rPr>
-        <w:t xml:space="preserve"> 1.4.3 – </w:t>
+        <w:t xml:space="preserve"> 1.</w:t>
+      </w:r>
+      <w:r>
+        <w:rPr>
+          <w:szCs w:val="26"/>
+          <w:lang w:val="vi-VN"/>
+        </w:rPr>
+        <w:t>5</w:t>
+      </w:r>
+      <w:r>
+        <w:rPr>
+          <w:szCs w:val="26"/>
+          <w:lang w:val="vi-VN"/>
+        </w:rPr>
+        <w:t xml:space="preserve">.3 – </w:t>
       </w:r>
       <w:proofErr w:type="spellStart"/>
       <w:r>
@@ -16378,6 +16344,14 @@
     <w:p>
       <w:pPr>
         <w:pStyle w:val="oancuaDanhsach"/>
+        <w:spacing w:line="360" w:lineRule="auto"/>
+        <w:rPr>
+          <w:szCs w:val="26"/>
+        </w:rPr>
+      </w:pPr>
+    </w:p>
+    <w:p>
+      <w:pPr>
         <w:spacing w:line="360" w:lineRule="auto"/>
         <w:rPr>
           <w:szCs w:val="26"/>
@@ -20545,10 +20519,10 @@
           <w:lang w:val="vi-VN"/>
         </w:rPr>
         <w:drawing>
-          <wp:inline distT="0" distB="0" distL="0" distR="0" wp14:anchorId="36194AF3" wp14:editId="28A1472E">
-            <wp:extent cx="4800600" cy="2698845"/>
-            <wp:effectExtent l="0" t="0" r="0" b="6350"/>
-            <wp:docPr id="7" name="Hình ảnh 7" descr="C:\Users\dell\Pictures\5.jpg"/>
+          <wp:inline distT="0" distB="0" distL="0" distR="0" wp14:anchorId="36194AF3" wp14:editId="1DAC4BD8">
+            <wp:extent cx="4838700" cy="3181252"/>
+            <wp:effectExtent l="0" t="0" r="0" b="635"/>
+            <wp:docPr id="7" name="Hình ảnh 7"/>
             <wp:cNvGraphicFramePr>
               <a:graphicFrameLocks xmlns:a="http://schemas.openxmlformats.org/drawingml/2006/main" noChangeAspect="1"/>
             </wp:cNvGraphicFramePr>
@@ -20562,14 +20536,7 @@
                     </pic:cNvPicPr>
                   </pic:nvPicPr>
                   <pic:blipFill>
-                    <a:blip r:embed="rId11">
-                      <a:extLst>
-                        <a:ext uri="{28A0092B-C50C-407E-A947-70E740481C1C}">
-                          <a14:useLocalDpi xmlns:a14="http://schemas.microsoft.com/office/drawing/2010/main" val="0"/>
-                        </a:ext>
-                      </a:extLst>
-                    </a:blip>
-                    <a:srcRect/>
+                    <a:blip r:embed="rId11"/>
                     <a:stretch>
                       <a:fillRect/>
                     </a:stretch>
@@ -20577,7 +20544,7 @@
                   <pic:spPr bwMode="auto">
                     <a:xfrm>
                       <a:off x="0" y="0"/>
-                      <a:ext cx="4806892" cy="2702382"/>
+                      <a:ext cx="4853430" cy="3190937"/>
                     </a:xfrm>
                     <a:prstGeom prst="rect">
                       <a:avLst/>
@@ -20620,7 +20587,23 @@
           <w:szCs w:val="22"/>
           <w:lang w:val="vi-VN"/>
         </w:rPr>
-        <w:t xml:space="preserve"> 1.4.1 </w:t>
+        <w:t xml:space="preserve"> 1.</w:t>
+      </w:r>
+      <w:r>
+        <w:rPr>
+          <w:sz w:val="22"/>
+          <w:szCs w:val="22"/>
+          <w:lang w:val="vi-VN"/>
+        </w:rPr>
+        <w:t>5</w:t>
+      </w:r>
+      <w:r>
+        <w:rPr>
+          <w:sz w:val="22"/>
+          <w:szCs w:val="22"/>
+          <w:lang w:val="vi-VN"/>
+        </w:rPr>
+        <w:t xml:space="preserve">.1 </w:t>
       </w:r>
       <w:r>
         <w:rPr>
@@ -20729,9 +20712,9 @@
         </w:rPr>
         <w:lastRenderedPageBreak/>
         <w:drawing>
-          <wp:inline distT="0" distB="0" distL="0" distR="0" wp14:anchorId="2A12C3C2" wp14:editId="3E2020BC">
-            <wp:extent cx="5795334" cy="2902689"/>
-            <wp:effectExtent l="0" t="0" r="0" b="0"/>
+          <wp:inline distT="0" distB="0" distL="0" distR="0" wp14:anchorId="2A12C3C2" wp14:editId="4492C2D9">
+            <wp:extent cx="5610225" cy="2809973"/>
+            <wp:effectExtent l="0" t="0" r="0" b="9525"/>
             <wp:docPr id="9" name="Hình ảnh 9"/>
             <wp:cNvGraphicFramePr>
               <a:graphicFrameLocks xmlns:a="http://schemas.openxmlformats.org/drawingml/2006/main" noChangeAspect="1"/>
@@ -20761,7 +20744,7 @@
                   <pic:spPr bwMode="auto">
                     <a:xfrm>
                       <a:off x="0" y="0"/>
-                      <a:ext cx="5812517" cy="2911295"/>
+                      <a:ext cx="5647210" cy="2828498"/>
                     </a:xfrm>
                     <a:prstGeom prst="rect">
                       <a:avLst/>
@@ -20803,7 +20786,23 @@
           <w:szCs w:val="22"/>
           <w:lang w:val="vi-VN"/>
         </w:rPr>
-        <w:t xml:space="preserve"> 1.4.2 Sơ </w:t>
+        <w:t xml:space="preserve"> 1.</w:t>
+      </w:r>
+      <w:r>
+        <w:rPr>
+          <w:sz w:val="22"/>
+          <w:szCs w:val="22"/>
+          <w:lang w:val="vi-VN"/>
+        </w:rPr>
+        <w:t>5</w:t>
+      </w:r>
+      <w:r>
+        <w:rPr>
+          <w:sz w:val="22"/>
+          <w:szCs w:val="22"/>
+          <w:lang w:val="vi-VN"/>
+        </w:rPr>
+        <w:t xml:space="preserve">.2 Sơ </w:t>
       </w:r>
       <w:proofErr w:type="spellStart"/>
       <w:r>
@@ -21001,7 +21000,23 @@
           <w:szCs w:val="22"/>
           <w:lang w:val="vi-VN"/>
         </w:rPr>
-        <w:t xml:space="preserve"> 1.4.3 </w:t>
+        <w:t xml:space="preserve"> 1.</w:t>
+      </w:r>
+      <w:r>
+        <w:rPr>
+          <w:sz w:val="22"/>
+          <w:szCs w:val="22"/>
+          <w:lang w:val="vi-VN"/>
+        </w:rPr>
+        <w:t>5</w:t>
+      </w:r>
+      <w:r>
+        <w:rPr>
+          <w:sz w:val="22"/>
+          <w:szCs w:val="22"/>
+          <w:lang w:val="vi-VN"/>
+        </w:rPr>
+        <w:t xml:space="preserve">.3 </w:t>
       </w:r>
       <w:proofErr w:type="spellStart"/>
       <w:r>
@@ -46264,7 +46279,22 @@
           <w:sz w:val="22"/>
           <w:szCs w:val="22"/>
         </w:rPr>
-        <w:t xml:space="preserve"> 2.3.4. Hai </w:t>
+        <w:t xml:space="preserve"> 2.</w:t>
+      </w:r>
+      <w:r>
+        <w:rPr>
+          <w:sz w:val="22"/>
+          <w:szCs w:val="22"/>
+          <w:lang w:val="vi-VN"/>
+        </w:rPr>
+        <w:t>2</w:t>
+      </w:r>
+      <w:r>
+        <w:rPr>
+          <w:sz w:val="22"/>
+          <w:szCs w:val="22"/>
+        </w:rPr>
+        <w:t xml:space="preserve">.4. Hai </w:t>
       </w:r>
       <w:proofErr w:type="spellStart"/>
       <w:r>
@@ -53834,40 +53864,9 @@
           <w:noProof/>
           <w:sz w:val="22"/>
           <w:szCs w:val="22"/>
-        </w:rPr>
-        <w:fldChar w:fldCharType="begin"/>
-      </w:r>
-      <w:r>
-        <w:rPr>
-          <w:noProof/>
-          <w:sz w:val="22"/>
-          <w:szCs w:val="22"/>
-        </w:rPr>
-        <w:instrText xml:space="preserve"> SEQ Hình \* ARABIC </w:instrText>
-      </w:r>
-      <w:r>
-        <w:rPr>
-          <w:noProof/>
-          <w:sz w:val="22"/>
-          <w:szCs w:val="22"/>
-        </w:rPr>
-        <w:fldChar w:fldCharType="separate"/>
-      </w:r>
-      <w:r>
-        <w:rPr>
-          <w:noProof/>
-          <w:sz w:val="22"/>
-          <w:szCs w:val="22"/>
-        </w:rPr>
-        <w:t>1</w:t>
-      </w:r>
-      <w:r>
-        <w:rPr>
-          <w:noProof/>
-          <w:sz w:val="22"/>
-          <w:szCs w:val="22"/>
-        </w:rPr>
-        <w:fldChar w:fldCharType="end"/>
+          <w:lang w:val="vi-VN"/>
+        </w:rPr>
+        <w:t>2</w:t>
       </w:r>
       <w:r>
         <w:rPr>
@@ -54008,40 +54007,9 @@
           <w:noProof/>
           <w:sz w:val="22"/>
           <w:szCs w:val="22"/>
-        </w:rPr>
-        <w:fldChar w:fldCharType="begin"/>
-      </w:r>
-      <w:r>
-        <w:rPr>
-          <w:noProof/>
-          <w:sz w:val="22"/>
-          <w:szCs w:val="22"/>
-        </w:rPr>
-        <w:instrText xml:space="preserve"> SEQ Hình \* ARABIC </w:instrText>
-      </w:r>
-      <w:r>
-        <w:rPr>
-          <w:noProof/>
-          <w:sz w:val="22"/>
-          <w:szCs w:val="22"/>
-        </w:rPr>
-        <w:fldChar w:fldCharType="separate"/>
-      </w:r>
-      <w:r>
-        <w:rPr>
-          <w:noProof/>
-          <w:sz w:val="22"/>
-          <w:szCs w:val="22"/>
-        </w:rPr>
-        <w:t>2</w:t>
-      </w:r>
-      <w:r>
-        <w:rPr>
-          <w:noProof/>
-          <w:sz w:val="22"/>
-          <w:szCs w:val="22"/>
-        </w:rPr>
-        <w:fldChar w:fldCharType="end"/>
+          <w:lang w:val="vi-VN"/>
+        </w:rPr>
+        <w:t>3</w:t>
       </w:r>
       <w:r>
         <w:rPr>
@@ -57526,6 +57494,7 @@
         <w:ind w:left="360" w:firstLine="360"/>
         <w:rPr>
           <w:szCs w:val="26"/>
+          <w:lang w:val="vi-VN"/>
         </w:rPr>
       </w:pPr>
       <w:r>
@@ -58111,6 +58080,15 @@
         </w:rPr>
         <w:t>.</w:t>
       </w:r>
+    </w:p>
+    <w:p>
+      <w:pPr>
+        <w:spacing w:line="360" w:lineRule="auto"/>
+        <w:ind w:left="360" w:firstLine="360"/>
+        <w:rPr>
+          <w:szCs w:val="26"/>
+        </w:rPr>
+      </w:pPr>
     </w:p>
     <w:p>
       <w:pPr>
@@ -58129,7 +58107,6 @@
         </w:rPr>
         <w:t xml:space="preserve">       </w:t>
       </w:r>
-      <w:bookmarkStart w:id="57" w:name="_GoBack"/>
       <w:proofErr w:type="spellStart"/>
       <w:r>
         <w:rPr>
@@ -58210,18 +58187,16 @@
         </w:rPr>
         <w:t xml:space="preserve"> ơn!</w:t>
       </w:r>
-      <w:bookmarkEnd w:id="57"/>
     </w:p>
     <w:p>
       <w:pPr>
         <w:pStyle w:val="u1"/>
       </w:pPr>
-      <w:bookmarkStart w:id="58" w:name="_Toc10312418"/>
+      <w:bookmarkStart w:id="57" w:name="_Toc10312418"/>
     </w:p>
     <w:p>
-      <w:pPr>
-        <w:pStyle w:val="u1"/>
-      </w:pPr>
+      <w:bookmarkStart w:id="58" w:name="_GoBack"/>
+      <w:bookmarkEnd w:id="58"/>
     </w:p>
     <w:p>
       <w:pPr>
@@ -58229,6 +58204,7 @@
       </w:pPr>
       <w:proofErr w:type="spellStart"/>
       <w:r>
+        <w:lastRenderedPageBreak/>
         <w:t>Tài</w:t>
       </w:r>
       <w:proofErr w:type="spellEnd"/>
@@ -58255,7 +58231,7 @@
       <w:r>
         <w:t>khảo</w:t>
       </w:r>
-      <w:bookmarkEnd w:id="58"/>
+      <w:bookmarkEnd w:id="57"/>
       <w:proofErr w:type="spellEnd"/>
     </w:p>
     <w:p>
@@ -61931,6 +61907,7 @@
     <w:lsdException w:name="HTML Sample" w:semiHidden="1" w:unhideWhenUsed="1"/>
     <w:lsdException w:name="HTML Typewriter" w:semiHidden="1" w:unhideWhenUsed="1"/>
     <w:lsdException w:name="HTML Variable" w:semiHidden="1" w:unhideWhenUsed="1"/>
+    <w:lsdException w:name="Normal Table" w:semiHidden="1" w:unhideWhenUsed="1"/>
     <w:lsdException w:name="annotation subject" w:semiHidden="1" w:unhideWhenUsed="1"/>
     <w:lsdException w:name="No List" w:semiHidden="1" w:unhideWhenUsed="1"/>
     <w:lsdException w:name="Outline List 1" w:semiHidden="1" w:unhideWhenUsed="1"/>
@@ -61977,8 +61954,10 @@
     <w:lsdException w:name="Table Subtle 2" w:semiHidden="1" w:unhideWhenUsed="1"/>
     <w:lsdException w:name="Table Web 1" w:semiHidden="1" w:unhideWhenUsed="1"/>
     <w:lsdException w:name="Table Web 2" w:semiHidden="1" w:unhideWhenUsed="1"/>
+    <w:lsdException w:name="Table Web 3" w:semiHidden="1" w:unhideWhenUsed="1"/>
     <w:lsdException w:name="Balloon Text" w:semiHidden="1" w:unhideWhenUsed="1"/>
     <w:lsdException w:name="Table Grid" w:uiPriority="59"/>
+    <w:lsdException w:name="Table Theme" w:semiHidden="1" w:unhideWhenUsed="1"/>
     <w:lsdException w:name="Placeholder Text" w:semiHidden="1"/>
     <w:lsdException w:name="No Spacing" w:uiPriority="1" w:qFormat="1"/>
     <w:lsdException w:name="Light Shading" w:uiPriority="60"/>
@@ -63054,7 +63033,7 @@
 </file>
 
 <file path=customXml/itemProps1.xml><?xml version="1.0" encoding="utf-8"?>
-<ds:datastoreItem xmlns:ds="http://schemas.openxmlformats.org/officeDocument/2006/customXml" ds:itemID="{D23DD046-483A-437E-B178-923F584399BF}">
+<ds:datastoreItem xmlns:ds="http://schemas.openxmlformats.org/officeDocument/2006/customXml" ds:itemID="{E6039E1D-18F7-4F76-84A8-106652C9A053}">
   <ds:schemaRefs>
     <ds:schemaRef ds:uri="http://schemas.openxmlformats.org/officeDocument/2006/bibliography"/>
   </ds:schemaRefs>

</xml_diff>